<commit_message>
Add experiment folder main_MP_DPD_MATLAB_AMPMP
update book
</commit_message>
<xml_diff>
--- a/Project book Ver1 21.10.2019.docx
+++ b/Project book Ver1 21.10.2019.docx
@@ -5341,7 +5341,6 @@
         </w:rPr>
         <w:t xml:space="preserve"> or the model coefficient</w:t>
       </w:r>
-      <w:proofErr w:type="spellStart"/>
       <w:r>
         <w:rPr>
           <w:rFonts w:eastAsiaTheme="minorEastAsia"/>
@@ -5350,7 +5349,6 @@
         </w:rPr>
         <w:t>s</w:t>
       </w:r>
-      <w:proofErr w:type="spellEnd"/>
       <w:r>
         <w:rPr>
           <w:rFonts w:eastAsiaTheme="minorEastAsia"/>
@@ -10328,25 +10326,7 @@
           <w:sz w:val="24"/>
           <w:szCs w:val="24"/>
         </w:rPr>
-        <w:t>) in the new model. As of that, the ex</w:t>
-      </w:r>
-      <w:proofErr w:type="spellStart"/>
-      <w:r>
-        <w:rPr>
-          <w:rFonts w:eastAsiaTheme="minorEastAsia"/>
-          <w:sz w:val="24"/>
-          <w:szCs w:val="24"/>
-        </w:rPr>
-        <w:t>tra</w:t>
-      </w:r>
-      <w:proofErr w:type="spellEnd"/>
-      <w:r>
-        <w:rPr>
-          <w:rFonts w:eastAsiaTheme="minorEastAsia"/>
-          <w:sz w:val="24"/>
-          <w:szCs w:val="24"/>
-        </w:rPr>
-        <w:t xml:space="preserve"> complexity is fairly reasonable.</w:t>
+        <w:t>) in the new model. As of that, the extra complexity is fairly reasonable.</w:t>
       </w:r>
     </w:p>
     <w:p>
@@ -10633,6 +10613,8 @@
             </w:rPr>
             <m:t>=</m:t>
           </m:r>
+          <w:bookmarkStart w:id="0" w:name="_GoBack"/>
+          <w:bookmarkEnd w:id="0"/>
           <m:nary>
             <m:naryPr>
               <m:chr m:val="∑"/>
@@ -12044,7 +12026,40 @@
           <w:u w:val="single"/>
         </w:rPr>
         <w:lastRenderedPageBreak/>
-        <w:t>Singla Creation – using RMC LTE generator</w:t>
+        <w:t>Sig</w:t>
+      </w:r>
+      <w:r>
+        <w:rPr>
+          <w:rFonts w:eastAsiaTheme="minorEastAsia"/>
+          <w:b/>
+          <w:bCs/>
+          <w:sz w:val="24"/>
+          <w:szCs w:val="24"/>
+          <w:u w:val="single"/>
+        </w:rPr>
+        <w:t>n</w:t>
+      </w:r>
+      <w:r>
+        <w:rPr>
+          <w:rFonts w:eastAsiaTheme="minorEastAsia"/>
+          <w:b/>
+          <w:bCs/>
+          <w:sz w:val="24"/>
+          <w:szCs w:val="24"/>
+          <w:u w:val="single"/>
+        </w:rPr>
+        <w:t>a</w:t>
+      </w:r>
+      <w:r>
+        <w:rPr>
+          <w:rFonts w:eastAsiaTheme="minorEastAsia"/>
+          <w:b/>
+          <w:bCs/>
+          <w:sz w:val="24"/>
+          <w:szCs w:val="24"/>
+          <w:u w:val="single"/>
+        </w:rPr>
+        <w:t>l Creation – using RMC LTE generator</w:t>
       </w:r>
     </w:p>
     <w:p>
@@ -12070,9 +12085,8 @@
           <w:sz w:val="24"/>
           <w:szCs w:val="24"/>
         </w:rPr>
-        <w:t xml:space="preserve">The LTE </w:t>
-      </w:r>
-      <w:proofErr w:type="spellStart"/>
+        <w:t xml:space="preserve">The LTE Toolbox in Matlab was used to generate a simulated input signal with desired parameters (e.g. bandwidth, center frequency, </w:t>
+      </w:r>
       <w:r>
         <w:rPr>
           <w:rFonts w:asciiTheme="minorHAnsi" w:eastAsiaTheme="minorEastAsia" w:hAnsiTheme="minorHAnsi" w:cstheme="minorBidi"/>
@@ -12080,29 +12094,8 @@
           <w:sz w:val="24"/>
           <w:szCs w:val="24"/>
         </w:rPr>
-        <w:t>Tooldbox</w:t>
-      </w:r>
-      <w:proofErr w:type="spellEnd"/>
-      <w:r>
-        <w:rPr>
-          <w:rFonts w:asciiTheme="minorHAnsi" w:eastAsiaTheme="minorEastAsia" w:hAnsiTheme="minorHAnsi" w:cstheme="minorBidi"/>
-          <w:color w:val="auto"/>
-          <w:sz w:val="24"/>
-          <w:szCs w:val="24"/>
-        </w:rPr>
-        <w:t xml:space="preserve"> in Matlab was used to generate a simulated input signal with desired parameters (e.g. bandwidth, center frequency, </w:t>
-      </w:r>
-      <w:proofErr w:type="gramStart"/>
-      <w:r>
-        <w:rPr>
-          <w:rFonts w:asciiTheme="minorHAnsi" w:eastAsiaTheme="minorEastAsia" w:hAnsiTheme="minorHAnsi" w:cstheme="minorBidi"/>
-          <w:color w:val="auto"/>
-          <w:sz w:val="24"/>
-          <w:szCs w:val="24"/>
-        </w:rPr>
-        <w:t>etc..</w:t>
-      </w:r>
-      <w:proofErr w:type="gramEnd"/>
+        <w:t>etc.</w:t>
+      </w:r>
       <w:r>
         <w:rPr>
           <w:rFonts w:asciiTheme="minorHAnsi" w:eastAsiaTheme="minorEastAsia" w:hAnsiTheme="minorHAnsi" w:cstheme="minorBidi"/>
@@ -12227,11 +12220,6 @@
           </wp:inline>
         </w:drawing>
       </w:r>
-    </w:p>
-    <w:p>
-      <w:pPr>
-        <w:bidi w:val="0"/>
-      </w:pPr>
     </w:p>
     <w:p>
       <w:pPr>
@@ -12291,8 +12279,6 @@
       <w:r>
         <w:t>The generated signal was saved in a .mat file and then was used as an input for the DPD algorithm for simulation purposes.</w:t>
       </w:r>
-      <w:bookmarkStart w:id="0" w:name="_GoBack"/>
-      <w:bookmarkEnd w:id="0"/>
     </w:p>
     <w:sectPr>
       <w:footerReference w:type="default" r:id="rId16"/>
@@ -14601,7 +14587,7 @@
 </file>
 
 <file path=customXml/itemProps1.xml><?xml version="1.0" encoding="utf-8"?>
-<ds:datastoreItem xmlns:ds="http://schemas.openxmlformats.org/officeDocument/2006/customXml" ds:itemID="{9607A1CE-3412-428E-997B-3A80C7823056}">
+<ds:datastoreItem xmlns:ds="http://schemas.openxmlformats.org/officeDocument/2006/customXml" ds:itemID="{8EFA44BD-9254-456D-9172-5D1AA7C3F95D}">
   <ds:schemaRefs>
     <ds:schemaRef ds:uri="http://schemas.openxmlformats.org/officeDocument/2006/bibliography"/>
   </ds:schemaRefs>

</xml_diff>